<commit_message>
feat: generate docx complete
</commit_message>
<xml_diff>
--- a/src/assets/doc-templates/plantilla-deslinde.docx
+++ b/src/assets/doc-templates/plantilla-deslinde.docx
@@ -233,104 +233,117 @@
         </w:rPr>
         <w:t xml:space="preserve"> C.I.: </w:t>
       </w:r>
+      <w:r>
+        <w:rPr>
+          <w:rFonts w:ascii="Arial Narrow" w:hAnsi="Arial Narrow"/>
+          <w:b/>
+          <w:lang w:val="es-419"/>
+        </w:rPr>
+        <w:t>{CI</w:t>
+      </w:r>
+      <w:r>
+        <w:rPr>
+          <w:rFonts w:ascii="Arial Narrow" w:hAnsi="Arial Narrow"/>
+          <w:b/>
+          <w:lang w:val="es-419"/>
+        </w:rPr>
+        <w:t>}</w:t>
+      </w:r>
+    </w:p>
+    <w:p>
+      <w:pPr>
+        <w:jc w:val="both"/>
+        <w:rPr>
+          <w:rFonts w:ascii="Arial Narrow" w:hAnsi="Arial Narrow"/>
+          <w:lang w:val="es-419"/>
+        </w:rPr>
+      </w:pPr>
+      <w:r>
+        <w:rPr>
+          <w:rFonts w:ascii="Arial Narrow" w:hAnsi="Arial Narrow"/>
+          <w:lang w:val="es-419"/>
+        </w:rPr>
+        <w:t>TELEFONOS DE CONTACTO:</w:t>
+      </w:r>
+    </w:p>
+    <w:p>
+      <w:pPr>
+        <w:jc w:val="both"/>
+        <w:rPr>
+          <w:rFonts w:ascii="Arial Narrow" w:hAnsi="Arial Narrow"/>
+          <w:b/>
+          <w:lang w:val="es-419"/>
+        </w:rPr>
+      </w:pPr>
+      <w:r>
+        <w:rPr>
+          <w:rFonts w:ascii="Arial Narrow" w:hAnsi="Arial Narrow"/>
+          <w:b/>
+          <w:lang w:val="es-419"/>
+        </w:rPr>
+        <w:t>{</w:t>
+      </w:r>
+      <w:proofErr w:type="spellStart"/>
+      <w:r>
+        <w:rPr>
+          <w:rFonts w:ascii="Arial Narrow" w:hAnsi="Arial Narrow"/>
+          <w:b/>
+          <w:lang w:val="es-419"/>
+        </w:rPr>
+        <w:t>tele</w:t>
+      </w:r>
+      <w:r>
+        <w:rPr>
+          <w:rFonts w:ascii="Arial Narrow" w:hAnsi="Arial Narrow"/>
+          <w:b/>
+          <w:lang w:val="es-419"/>
+        </w:rPr>
+        <w:t>fonos_de_contacto</w:t>
+      </w:r>
+      <w:proofErr w:type="spellEnd"/>
+      <w:r>
+        <w:rPr>
+          <w:rFonts w:ascii="Arial Narrow" w:hAnsi="Arial Narrow"/>
+          <w:b/>
+          <w:lang w:val="es-419"/>
+        </w:rPr>
+        <w:t>}</w:t>
+      </w:r>
+    </w:p>
+    <w:p>
+      <w:pPr>
+        <w:jc w:val="both"/>
+        <w:rPr>
+          <w:rFonts w:ascii="Arial Narrow" w:hAnsi="Arial Narrow"/>
+          <w:b/>
+          <w:lang w:val="es-419"/>
+        </w:rPr>
+      </w:pPr>
+      <w:r>
+        <w:rPr>
+          <w:rFonts w:ascii="Arial Narrow" w:hAnsi="Arial Narrow"/>
+          <w:b/>
+          <w:lang w:val="es-419"/>
+        </w:rPr>
+        <w:t>(SI</w:t>
+      </w:r>
+      <w:r>
+        <w:rPr>
+          <w:rFonts w:ascii="Arial Narrow" w:hAnsi="Arial Narrow"/>
+          <w:b/>
+          <w:lang w:val="es-419"/>
+        </w:rPr>
+        <w:t xml:space="preserve"> EL ALUMNO ES MENOR DE EDAD EL FORMULARIO DEBE SER F</w:t>
+      </w:r>
       <w:bookmarkStart w:id="0" w:name="_GoBack"/>
-      <w:r>
-        <w:rPr>
-          <w:rFonts w:ascii="Arial Narrow" w:hAnsi="Arial Narrow"/>
-          <w:b/>
-          <w:lang w:val="es-419"/>
-        </w:rPr>
-        <w:t>{CI</w:t>
-      </w:r>
-      <w:r>
-        <w:rPr>
-          <w:rFonts w:ascii="Arial Narrow" w:hAnsi="Arial Narrow"/>
-          <w:b/>
-          <w:lang w:val="es-419"/>
-        </w:rPr>
-        <w:t>}</w:t>
-      </w:r>
       <w:bookmarkEnd w:id="0"/>
-    </w:p>
-    <w:p>
-      <w:pPr>
-        <w:jc w:val="both"/>
-        <w:rPr>
-          <w:rFonts w:ascii="Arial Narrow" w:hAnsi="Arial Narrow"/>
-          <w:lang w:val="es-419"/>
-        </w:rPr>
-      </w:pPr>
-      <w:r>
-        <w:rPr>
-          <w:rFonts w:ascii="Arial Narrow" w:hAnsi="Arial Narrow"/>
-          <w:lang w:val="es-419"/>
-        </w:rPr>
-        <w:t>TELEFONOS DE CONTACTO:</w:t>
-      </w:r>
-    </w:p>
-    <w:p>
-      <w:pPr>
-        <w:jc w:val="both"/>
-        <w:rPr>
-          <w:rFonts w:ascii="Arial Narrow" w:hAnsi="Arial Narrow"/>
-          <w:lang w:val="es-419"/>
-        </w:rPr>
-      </w:pPr>
-      <w:r>
-        <w:rPr>
-          <w:rFonts w:ascii="Arial Narrow" w:hAnsi="Arial Narrow"/>
-          <w:lang w:val="es-419"/>
-        </w:rPr>
-        <w:t>{</w:t>
-      </w:r>
-      <w:proofErr w:type="spellStart"/>
-      <w:r>
-        <w:rPr>
-          <w:rFonts w:ascii="Arial Narrow" w:hAnsi="Arial Narrow"/>
-          <w:lang w:val="es-419"/>
-        </w:rPr>
-        <w:t>tele</w:t>
-      </w:r>
-      <w:r>
-        <w:rPr>
-          <w:rFonts w:ascii="Arial Narrow" w:hAnsi="Arial Narrow"/>
-          <w:lang w:val="es-419"/>
-        </w:rPr>
-        <w:t>fonos_de_contacto</w:t>
-      </w:r>
-      <w:proofErr w:type="spellEnd"/>
-      <w:r>
-        <w:rPr>
-          <w:rFonts w:ascii="Arial Narrow" w:hAnsi="Arial Narrow"/>
-          <w:lang w:val="es-419"/>
-        </w:rPr>
-        <w:t>}</w:t>
-      </w:r>
-    </w:p>
-    <w:p>
-      <w:pPr>
-        <w:jc w:val="both"/>
-        <w:rPr>
-          <w:rFonts w:ascii="Arial Narrow" w:hAnsi="Arial Narrow"/>
-          <w:b/>
-          <w:lang w:val="es-419"/>
-        </w:rPr>
-      </w:pPr>
-      <w:r>
-        <w:rPr>
-          <w:rFonts w:ascii="Arial Narrow" w:hAnsi="Arial Narrow"/>
-          <w:b/>
-          <w:lang w:val="es-419"/>
-        </w:rPr>
-        <w:t>(SI</w:t>
-      </w:r>
-      <w:r>
-        <w:rPr>
-          <w:rFonts w:ascii="Arial Narrow" w:hAnsi="Arial Narrow"/>
-          <w:b/>
-          <w:lang w:val="es-419"/>
-        </w:rPr>
-        <w:t xml:space="preserve"> EL ALUMNO ES MENOR DE EDAD EL FORMULARIO DEBE SER FIRMADO POR UNO DE SUS PADRES)</w:t>
+      <w:r>
+        <w:rPr>
+          <w:rFonts w:ascii="Arial Narrow" w:hAnsi="Arial Narrow"/>
+          <w:b/>
+          <w:lang w:val="es-419"/>
+        </w:rPr>
+        <w:t>IRMADO POR UNO DE SUS PADRES)</w:t>
       </w:r>
     </w:p>
     <w:p>

</xml_diff>